<commit_message>
Docx reader:  don't let first line indents trigger block quotes.
This fixes a regression introduced in pandoc 2.15 by PR #7606.
Closes #7655.
</commit_message>
<xml_diff>
--- a/test/docx/relative_indentation_blockquotes.docx
+++ b/test/docx/relative_indentation_blockquotes.docx
@@ -4,7 +4,7 @@
   <w:body>
     <w:p>
       <w:pPr>
-        <w:pStyle w:val="Titre1"/>
+        <w:pStyle w:val="Heading1"/>
         <w:rPr>
           <w:lang w:val="en-US"/>
         </w:rPr>
@@ -18,7 +18,43 @@
     </w:p>
     <w:p>
       <w:pPr>
-        <w:pStyle w:val="Paragraphedeliste"/>
+        <w:rPr>
+          <w:lang w:val="en-US"/>
+        </w:rPr>
+      </w:pPr>
+      <w:proofErr w:type="spellStart"/>
+      <w:r>
+        <w:rPr>
+          <w:lang w:val="en-US"/>
+        </w:rPr>
+        <w:t>Foobar</w:t>
+      </w:r>
+      <w:proofErr w:type="spellEnd"/>
+    </w:p>
+    <w:p>
+      <w:pPr>
+        <w:ind w:firstLine="706"/>
+        <w:rPr>
+          <w:lang w:val="en-US"/>
+        </w:rPr>
+      </w:pPr>
+      <w:r>
+        <w:rPr>
+          <w:lang w:val="en-US"/>
+        </w:rPr>
+        <w:t>First line indented.</w:t>
+      </w:r>
+    </w:p>
+    <w:p>
+      <w:pPr>
+        <w:rPr>
+          <w:lang w:val="en-US"/>
+        </w:rPr>
+      </w:pPr>
+    </w:p>
+    <w:p>
+      <w:pPr>
+        <w:pStyle w:val="ListParagraph"/>
         <w:rPr>
           <w:lang w:val="en-US"/>
         </w:rPr>
@@ -32,7 +68,7 @@
     </w:p>
     <w:p>
       <w:pPr>
-        <w:pStyle w:val="Paragraphedeliste"/>
+        <w:pStyle w:val="ListParagraph"/>
         <w:ind w:left="340"/>
         <w:rPr>
           <w:lang w:val="en-US"/>
@@ -47,7 +83,7 @@
     </w:p>
     <w:p>
       <w:pPr>
-        <w:pStyle w:val="Paragraphedeliste"/>
+        <w:pStyle w:val="ListParagraph"/>
         <w:ind w:left="1134"/>
         <w:rPr>
           <w:lang w:val="en-US"/>
@@ -465,11 +501,11 @@
     <w:name w:val="Normal"/>
     <w:qFormat/>
   </w:style>
-  <w:style w:type="paragraph" w:styleId="Titre1">
+  <w:style w:type="paragraph" w:styleId="Heading1">
     <w:name w:val="heading 1"/>
     <w:basedOn w:val="Normal"/>
     <w:next w:val="Normal"/>
-    <w:link w:val="Titre1Car"/>
+    <w:link w:val="Heading1Char"/>
     <w:uiPriority w:val="9"/>
     <w:qFormat/>
     <w:rsid w:val="00670735"/>
@@ -486,13 +522,13 @@
       <w:szCs w:val="32"/>
     </w:rPr>
   </w:style>
-  <w:style w:type="character" w:default="1" w:styleId="Policepardfaut">
+  <w:style w:type="character" w:default="1" w:styleId="DefaultParagraphFont">
     <w:name w:val="Default Paragraph Font"/>
     <w:uiPriority w:val="1"/>
     <w:semiHidden/>
     <w:unhideWhenUsed/>
   </w:style>
-  <w:style w:type="table" w:default="1" w:styleId="TableauNormal">
+  <w:style w:type="table" w:default="1" w:styleId="TableNormal">
     <w:name w:val="Normal Table"/>
     <w:uiPriority w:val="99"/>
     <w:semiHidden/>
@@ -507,17 +543,17 @@
       </w:tblCellMar>
     </w:tblPr>
   </w:style>
-  <w:style w:type="numbering" w:default="1" w:styleId="Aucuneliste">
+  <w:style w:type="numbering" w:default="1" w:styleId="NoList">
     <w:name w:val="No List"/>
     <w:uiPriority w:val="99"/>
     <w:semiHidden/>
     <w:unhideWhenUsed/>
   </w:style>
-  <w:style w:type="paragraph" w:styleId="Titre">
+  <w:style w:type="paragraph" w:styleId="Title">
     <w:name w:val="Title"/>
     <w:basedOn w:val="Normal"/>
     <w:next w:val="Normal"/>
-    <w:link w:val="TitreCar"/>
+    <w:link w:val="TitleChar"/>
     <w:uiPriority w:val="10"/>
     <w:qFormat/>
     <w:rsid w:val="00407E44"/>
@@ -532,10 +568,10 @@
       <w:szCs w:val="56"/>
     </w:rPr>
   </w:style>
-  <w:style w:type="character" w:customStyle="1" w:styleId="TitreCar">
-    <w:name w:val="Titre Car"/>
-    <w:basedOn w:val="Policepardfaut"/>
-    <w:link w:val="Titre"/>
+  <w:style w:type="character" w:customStyle="1" w:styleId="TitleChar">
+    <w:name w:val="Title Char"/>
+    <w:basedOn w:val="DefaultParagraphFont"/>
+    <w:link w:val="Title"/>
     <w:uiPriority w:val="10"/>
     <w:rsid w:val="00407E44"/>
     <w:rPr>
@@ -546,7 +582,7 @@
       <w:szCs w:val="56"/>
     </w:rPr>
   </w:style>
-  <w:style w:type="paragraph" w:styleId="Paragraphedeliste">
+  <w:style w:type="paragraph" w:styleId="ListParagraph">
     <w:name w:val="List Paragraph"/>
     <w:basedOn w:val="Normal"/>
     <w:uiPriority w:val="34"/>
@@ -557,10 +593,10 @@
       <w:contextualSpacing/>
     </w:pPr>
   </w:style>
-  <w:style w:type="character" w:customStyle="1" w:styleId="Titre1Car">
-    <w:name w:val="Titre 1 Car"/>
-    <w:basedOn w:val="Policepardfaut"/>
-    <w:link w:val="Titre1"/>
+  <w:style w:type="character" w:customStyle="1" w:styleId="Heading1Char">
+    <w:name w:val="Heading 1 Char"/>
+    <w:basedOn w:val="DefaultParagraphFont"/>
+    <w:link w:val="Heading1"/>
     <w:uiPriority w:val="9"/>
     <w:rsid w:val="00670735"/>
     <w:rPr>

</xml_diff>